<commit_message>
Victimizing the test document
</commit_message>
<xml_diff>
--- a/TestCases.docx
+++ b/TestCases.docx
@@ -2305,7 +2305,6 @@
               <w:t xml:space="preserve">Test Scenario ID</w:t>
             </w:r>
             <w:r/>
-            <w:r/>
           </w:p>
         </w:tc>
         <w:tc>
@@ -2332,7 +2331,6 @@
               </w:rPr>
             </w:r>
             <w:r/>
-            <w:r/>
           </w:p>
         </w:tc>
         <w:tc>
@@ -2346,7 +2344,6 @@
           <w:p>
             <w:r/>
             <w:r/>
-            <w:r/>
           </w:p>
         </w:tc>
         <w:tc>
@@ -2357,7 +2354,6 @@
             <w:noWrap w:val="false"/>
           </w:tcPr>
           <w:p>
-            <w:r/>
             <w:r/>
             <w:r/>
           </w:p>
@@ -2376,7 +2372,6 @@
               <w:t xml:space="preserve">Prerequisite:</w:t>
             </w:r>
             <w:r/>
-            <w:r/>
           </w:p>
         </w:tc>
         <w:tc>
@@ -2390,7 +2385,6 @@
               <w:t xml:space="preserve">Quotation Created, valid email recipient</w:t>
             </w:r>
             <w:r/>
-            <w:r/>
           </w:p>
         </w:tc>
         <w:tc>
@@ -2403,7 +2397,6 @@
           <w:p>
             <w:r/>
             <w:r/>
-            <w:r/>
           </w:p>
         </w:tc>
         <w:tc>
@@ -2413,7 +2406,6 @@
             <w:noWrap w:val="false"/>
           </w:tcPr>
           <w:p>
-            <w:r/>
             <w:r/>
             <w:r/>
           </w:p>
@@ -2431,7 +2423,6 @@
           <w:p>
             <w:r/>
             <w:r/>
-            <w:r/>
           </w:p>
         </w:tc>
         <w:tc>
@@ -2442,7 +2433,6 @@
             <w:noWrap w:val="false"/>
           </w:tcPr>
           <w:p>
-            <w:r/>
             <w:r/>
             <w:r/>
           </w:p>
@@ -2460,7 +2450,6 @@
               <w:t xml:space="preserve">Post Requisite:</w:t>
             </w:r>
             <w:r/>
-            <w:r/>
           </w:p>
         </w:tc>
         <w:tc>
@@ -2475,7 +2464,6 @@
               <w:t xml:space="preserve">Emal Sent</w:t>
             </w:r>
             <w:r/>
-            <w:r/>
           </w:p>
         </w:tc>
       </w:tr>
@@ -2493,7 +2481,6 @@
             <w:r>
               <w:t xml:space="preserve">Test Execution Steps</w:t>
             </w:r>
-            <w:r/>
             <w:r/>
           </w:p>
         </w:tc>
@@ -2514,7 +2501,6 @@
               <w:t xml:space="preserve">S. No</w:t>
             </w:r>
             <w:r/>
-            <w:r/>
           </w:p>
         </w:tc>
         <w:tc>
@@ -2529,7 +2515,6 @@
               <w:t xml:space="preserve">Action</w:t>
             </w:r>
             <w:r/>
-            <w:r/>
           </w:p>
         </w:tc>
         <w:tc>
@@ -2544,10 +2529,8 @@
               <w:t xml:space="preserve">Input</w:t>
             </w:r>
             <w:r/>
-            <w:r/>
-          </w:p>
-          <w:p>
-            <w:r/>
+          </w:p>
+          <w:p>
             <w:r/>
             <w:r/>
           </w:p>
@@ -2565,7 +2548,6 @@
               <w:t xml:space="preserve">Expected Output</w:t>
             </w:r>
             <w:r/>
-            <w:r/>
           </w:p>
         </w:tc>
         <w:tc>
@@ -2580,7 +2562,6 @@
               <w:t xml:space="preserve">Actual Output</w:t>
             </w:r>
             <w:r/>
-            <w:r/>
           </w:p>
         </w:tc>
         <w:tc>
@@ -2594,7 +2575,6 @@
             <w:r>
               <w:t xml:space="preserve">Test Result</w:t>
             </w:r>
-            <w:r/>
             <w:r/>
           </w:p>
         </w:tc>
@@ -2615,7 +2595,6 @@
               <w:t xml:space="preserve">1</w:t>
             </w:r>
             <w:r/>
-            <w:r/>
           </w:p>
         </w:tc>
         <w:tc>
@@ -2669,7 +2648,6 @@
           <w:p>
             <w:r/>
             <w:r/>
-            <w:r/>
           </w:p>
         </w:tc>
         <w:tc>
@@ -2680,7 +2658,6 @@
             <w:noWrap w:val="false"/>
           </w:tcPr>
           <w:p>
-            <w:r/>
             <w:r/>
             <w:r/>
           </w:p>
@@ -2689,7 +2666,7 @@
     </w:tbl>
     <w:p>
       <w:pPr>
-        <w:shd w:val="nil"/>
+        <w:shd w:val="nil" w:color="auto"/>
       </w:pPr>
       <w:r>
         <w:br w:type="page" w:clear="all"/>
@@ -2730,7 +2707,6 @@
               <w:t xml:space="preserve">Test Scenario ID</w:t>
             </w:r>
             <w:r/>
-            <w:r/>
           </w:p>
         </w:tc>
         <w:tc>
@@ -2746,9 +2722,8 @@
               <w:rPr>
                 <w:b/>
               </w:rPr>
-              <w:t xml:space="preserve">Generate and View PDFl-1</w:t>
+              <w:t xml:space="preserve">Generate and View PDF-1</w:t>
             </w:r>
-            <w:r/>
             <w:r/>
           </w:p>
           <w:p>
@@ -2758,7 +2733,6 @@
               </w:rPr>
             </w:r>
             <w:r/>
-            <w:r/>
           </w:p>
         </w:tc>
         <w:tc>
@@ -2772,7 +2746,6 @@
           <w:p>
             <w:r/>
             <w:r/>
-            <w:r/>
           </w:p>
         </w:tc>
         <w:tc>
@@ -2783,7 +2756,6 @@
             <w:noWrap w:val="false"/>
           </w:tcPr>
           <w:p>
-            <w:r/>
             <w:r/>
             <w:r/>
           </w:p>
@@ -2802,7 +2774,6 @@
               <w:t xml:space="preserve">Prerequisite:</w:t>
             </w:r>
             <w:r/>
-            <w:r/>
           </w:p>
         </w:tc>
         <w:tc>
@@ -2816,7 +2787,6 @@
               <w:t xml:space="preserve">Quotation Created</w:t>
             </w:r>
             <w:r/>
-            <w:r/>
           </w:p>
         </w:tc>
         <w:tc>
@@ -2829,7 +2799,6 @@
           <w:p>
             <w:r/>
             <w:r/>
-            <w:r/>
           </w:p>
         </w:tc>
         <w:tc>
@@ -2839,7 +2808,6 @@
             <w:noWrap w:val="false"/>
           </w:tcPr>
           <w:p>
-            <w:r/>
             <w:r/>
             <w:r/>
           </w:p>
@@ -2857,7 +2825,6 @@
           <w:p>
             <w:r/>
             <w:r/>
-            <w:r/>
           </w:p>
         </w:tc>
         <w:tc>
@@ -2868,7 +2835,6 @@
             <w:noWrap w:val="false"/>
           </w:tcPr>
           <w:p>
-            <w:r/>
             <w:r/>
             <w:r/>
           </w:p>
@@ -2886,7 +2852,6 @@
               <w:t xml:space="preserve">Post Requisite:</w:t>
             </w:r>
             <w:r/>
-            <w:r/>
           </w:p>
         </w:tc>
         <w:tc>
@@ -2901,7 +2866,6 @@
               <w:t xml:space="preserve">PDF Opens in browser</w:t>
             </w:r>
             <w:r/>
-            <w:r/>
           </w:p>
         </w:tc>
       </w:tr>
@@ -2919,7 +2883,6 @@
             <w:r>
               <w:t xml:space="preserve">Test Execution Steps</w:t>
             </w:r>
-            <w:r/>
             <w:r/>
           </w:p>
         </w:tc>
@@ -2940,7 +2903,6 @@
               <w:t xml:space="preserve">S. No</w:t>
             </w:r>
             <w:r/>
-            <w:r/>
           </w:p>
         </w:tc>
         <w:tc>
@@ -2955,7 +2917,6 @@
               <w:t xml:space="preserve">Action</w:t>
             </w:r>
             <w:r/>
-            <w:r/>
           </w:p>
         </w:tc>
         <w:tc>
@@ -2970,10 +2931,8 @@
               <w:t xml:space="preserve">Input</w:t>
             </w:r>
             <w:r/>
-            <w:r/>
-          </w:p>
-          <w:p>
-            <w:r/>
+          </w:p>
+          <w:p>
             <w:r/>
             <w:r/>
           </w:p>
@@ -2991,7 +2950,6 @@
               <w:t xml:space="preserve">Expected Output</w:t>
             </w:r>
             <w:r/>
-            <w:r/>
           </w:p>
         </w:tc>
         <w:tc>
@@ -3006,7 +2964,6 @@
               <w:t xml:space="preserve">Actual Output</w:t>
             </w:r>
             <w:r/>
-            <w:r/>
           </w:p>
         </w:tc>
         <w:tc>
@@ -3020,7 +2977,6 @@
             <w:r>
               <w:t xml:space="preserve">Test Result</w:t>
             </w:r>
-            <w:r/>
             <w:r/>
           </w:p>
         </w:tc>
@@ -3041,7 +2997,6 @@
               <w:t xml:space="preserve">1</w:t>
             </w:r>
             <w:r/>
-            <w:r/>
           </w:p>
         </w:tc>
         <w:tc>
@@ -3068,7 +3023,6 @@
           <w:p>
             <w:r/>
             <w:r/>
-            <w:r/>
           </w:p>
         </w:tc>
         <w:tc>
@@ -3096,7 +3050,6 @@
           <w:p>
             <w:r/>
             <w:r/>
-            <w:r/>
           </w:p>
         </w:tc>
         <w:tc>
@@ -3107,7 +3060,6 @@
             <w:noWrap w:val="false"/>
           </w:tcPr>
           <w:p>
-            <w:r/>
             <w:r/>
             <w:r/>
           </w:p>

</xml_diff>